<commit_message>
added all category routes
</commit_message>
<xml_diff>
--- a/assets/Project Planning.docx
+++ b/assets/Project Planning.docx
@@ -930,7 +930,7 @@
       <w:pPr>
         <w:pStyle w:val="NormalWeb"/>
         <w:numPr>
-          <w:ilvl w:val="1"/>
+          <w:ilvl w:val="2"/>
           <w:numId w:val="1"/>
         </w:numPr>
         <w:spacing w:before="150" w:beforeAutospacing="0" w:after="0" w:afterAutospacing="0" w:line="360" w:lineRule="atLeast"/>
@@ -955,7 +955,7 @@
       <w:pPr>
         <w:pStyle w:val="NormalWeb"/>
         <w:numPr>
-          <w:ilvl w:val="1"/>
+          <w:ilvl w:val="2"/>
           <w:numId w:val="1"/>
         </w:numPr>
         <w:spacing w:before="150" w:beforeAutospacing="0" w:after="0" w:afterAutospacing="0" w:line="360" w:lineRule="atLeast"/>
@@ -991,7 +991,7 @@
       <w:pPr>
         <w:pStyle w:val="NormalWeb"/>
         <w:numPr>
-          <w:ilvl w:val="1"/>
+          <w:ilvl w:val="2"/>
           <w:numId w:val="1"/>
         </w:numPr>
         <w:spacing w:before="150" w:beforeAutospacing="0" w:after="0" w:afterAutospacing="0" w:line="360" w:lineRule="atLeast"/>
@@ -1027,7 +1027,7 @@
       <w:pPr>
         <w:pStyle w:val="NormalWeb"/>
         <w:numPr>
-          <w:ilvl w:val="1"/>
+          <w:ilvl w:val="2"/>
           <w:numId w:val="1"/>
         </w:numPr>
         <w:spacing w:before="150" w:beforeAutospacing="0" w:after="0" w:afterAutospacing="0" w:line="360" w:lineRule="atLeast"/>
@@ -1091,7 +1091,7 @@
       <w:pPr>
         <w:pStyle w:val="NormalWeb"/>
         <w:numPr>
-          <w:ilvl w:val="1"/>
+          <w:ilvl w:val="2"/>
           <w:numId w:val="1"/>
         </w:numPr>
         <w:spacing w:before="150" w:beforeAutospacing="0" w:after="0" w:afterAutospacing="0" w:line="360" w:lineRule="atLeast"/>
@@ -1116,7 +1116,7 @@
       <w:pPr>
         <w:pStyle w:val="NormalWeb"/>
         <w:numPr>
-          <w:ilvl w:val="1"/>
+          <w:ilvl w:val="2"/>
           <w:numId w:val="1"/>
         </w:numPr>
         <w:spacing w:before="150" w:beforeAutospacing="0" w:after="0" w:afterAutospacing="0" w:line="360" w:lineRule="atLeast"/>
@@ -1204,7 +1204,7 @@
       <w:pPr>
         <w:pStyle w:val="NormalWeb"/>
         <w:numPr>
-          <w:ilvl w:val="1"/>
+          <w:ilvl w:val="2"/>
           <w:numId w:val="1"/>
         </w:numPr>
         <w:spacing w:before="150" w:beforeAutospacing="0" w:after="0" w:afterAutospacing="0" w:line="360" w:lineRule="atLeast"/>
@@ -1229,7 +1229,7 @@
       <w:pPr>
         <w:pStyle w:val="NormalWeb"/>
         <w:numPr>
-          <w:ilvl w:val="1"/>
+          <w:ilvl w:val="2"/>
           <w:numId w:val="1"/>
         </w:numPr>
         <w:spacing w:before="150" w:beforeAutospacing="0" w:after="0" w:afterAutospacing="0" w:line="360" w:lineRule="atLeast"/>
@@ -1265,7 +1265,7 @@
       <w:pPr>
         <w:pStyle w:val="NormalWeb"/>
         <w:numPr>
-          <w:ilvl w:val="1"/>
+          <w:ilvl w:val="2"/>
           <w:numId w:val="1"/>
         </w:numPr>
         <w:spacing w:before="150" w:beforeAutospacing="0" w:after="0" w:afterAutospacing="0" w:line="360" w:lineRule="atLeast"/>
@@ -1301,7 +1301,7 @@
       <w:pPr>
         <w:pStyle w:val="NormalWeb"/>
         <w:numPr>
-          <w:ilvl w:val="1"/>
+          <w:ilvl w:val="2"/>
           <w:numId w:val="1"/>
         </w:numPr>
         <w:spacing w:before="150" w:beforeAutospacing="0" w:after="0" w:afterAutospacing="0" w:line="360" w:lineRule="atLeast"/>
@@ -1365,7 +1365,7 @@
       <w:pPr>
         <w:pStyle w:val="NormalWeb"/>
         <w:numPr>
-          <w:ilvl w:val="1"/>
+          <w:ilvl w:val="2"/>
           <w:numId w:val="1"/>
         </w:numPr>
         <w:spacing w:before="150" w:beforeAutospacing="0" w:after="0" w:afterAutospacing="0" w:line="360" w:lineRule="atLeast"/>
@@ -1390,7 +1390,7 @@
       <w:pPr>
         <w:pStyle w:val="NormalWeb"/>
         <w:numPr>
-          <w:ilvl w:val="1"/>
+          <w:ilvl w:val="2"/>
           <w:numId w:val="1"/>
         </w:numPr>
         <w:spacing w:before="150" w:beforeAutospacing="0" w:after="0" w:afterAutospacing="0" w:line="360" w:lineRule="atLeast"/>
@@ -1452,7 +1452,7 @@
       <w:pPr>
         <w:pStyle w:val="NormalWeb"/>
         <w:numPr>
-          <w:ilvl w:val="1"/>
+          <w:ilvl w:val="2"/>
           <w:numId w:val="1"/>
         </w:numPr>
         <w:spacing w:before="150" w:beforeAutospacing="0" w:after="0" w:afterAutospacing="0" w:line="360" w:lineRule="atLeast"/>
@@ -1477,7 +1477,7 @@
       <w:pPr>
         <w:pStyle w:val="NormalWeb"/>
         <w:numPr>
-          <w:ilvl w:val="1"/>
+          <w:ilvl w:val="2"/>
           <w:numId w:val="1"/>
         </w:numPr>
         <w:spacing w:before="150" w:beforeAutospacing="0" w:after="0" w:afterAutospacing="0" w:line="360" w:lineRule="atLeast"/>
@@ -1513,7 +1513,7 @@
       <w:pPr>
         <w:pStyle w:val="NormalWeb"/>
         <w:numPr>
-          <w:ilvl w:val="1"/>
+          <w:ilvl w:val="2"/>
           <w:numId w:val="1"/>
         </w:numPr>
         <w:spacing w:before="150" w:beforeAutospacing="0" w:after="0" w:afterAutospacing="0" w:line="360" w:lineRule="atLeast"/>
@@ -1576,7 +1576,7 @@
       <w:pPr>
         <w:pStyle w:val="NormalWeb"/>
         <w:numPr>
-          <w:ilvl w:val="1"/>
+          <w:ilvl w:val="2"/>
           <w:numId w:val="1"/>
         </w:numPr>
         <w:spacing w:before="150" w:beforeAutospacing="0" w:after="0" w:afterAutospacing="0" w:line="360" w:lineRule="atLeast"/>
@@ -1601,7 +1601,7 @@
       <w:pPr>
         <w:pStyle w:val="NormalWeb"/>
         <w:numPr>
-          <w:ilvl w:val="1"/>
+          <w:ilvl w:val="2"/>
           <w:numId w:val="1"/>
         </w:numPr>
         <w:spacing w:before="150" w:beforeAutospacing="0" w:after="0" w:afterAutospacing="0" w:line="360" w:lineRule="atLeast"/>
@@ -1637,7 +1637,7 @@
       <w:pPr>
         <w:pStyle w:val="NormalWeb"/>
         <w:numPr>
-          <w:ilvl w:val="1"/>
+          <w:ilvl w:val="2"/>
           <w:numId w:val="1"/>
         </w:numPr>
         <w:spacing w:before="150" w:beforeAutospacing="0" w:after="0" w:afterAutospacing="0" w:line="360" w:lineRule="atLeast"/>
@@ -1673,7 +1673,7 @@
       <w:pPr>
         <w:pStyle w:val="NormalWeb"/>
         <w:numPr>
-          <w:ilvl w:val="1"/>
+          <w:ilvl w:val="2"/>
           <w:numId w:val="1"/>
         </w:numPr>
         <w:spacing w:before="150" w:beforeAutospacing="0" w:after="0" w:afterAutospacing="0" w:line="360" w:lineRule="atLeast"/>
@@ -1737,7 +1737,7 @@
       <w:pPr>
         <w:pStyle w:val="NormalWeb"/>
         <w:numPr>
-          <w:ilvl w:val="1"/>
+          <w:ilvl w:val="2"/>
           <w:numId w:val="1"/>
         </w:numPr>
         <w:spacing w:before="150" w:beforeAutospacing="0" w:after="0" w:afterAutospacing="0" w:line="360" w:lineRule="atLeast"/>
@@ -1762,7 +1762,7 @@
       <w:pPr>
         <w:pStyle w:val="NormalWeb"/>
         <w:numPr>
-          <w:ilvl w:val="1"/>
+          <w:ilvl w:val="2"/>
           <w:numId w:val="1"/>
         </w:numPr>
         <w:spacing w:before="150" w:beforeAutospacing="0" w:after="0" w:afterAutospacing="0" w:line="360" w:lineRule="atLeast"/>
@@ -1870,7 +1870,7 @@
       <w:pPr>
         <w:pStyle w:val="NormalWeb"/>
         <w:numPr>
-          <w:ilvl w:val="1"/>
+          <w:ilvl w:val="2"/>
           <w:numId w:val="1"/>
         </w:numPr>
         <w:spacing w:before="150" w:beforeAutospacing="0" w:after="0" w:afterAutospacing="0" w:line="360" w:lineRule="atLeast"/>
@@ -1895,7 +1895,7 @@
       <w:pPr>
         <w:pStyle w:val="NormalWeb"/>
         <w:numPr>
-          <w:ilvl w:val="1"/>
+          <w:ilvl w:val="2"/>
           <w:numId w:val="1"/>
         </w:numPr>
         <w:spacing w:before="150" w:beforeAutospacing="0" w:after="0" w:afterAutospacing="0" w:line="360" w:lineRule="atLeast"/>
@@ -1931,7 +1931,7 @@
       <w:pPr>
         <w:pStyle w:val="NormalWeb"/>
         <w:numPr>
-          <w:ilvl w:val="1"/>
+          <w:ilvl w:val="2"/>
           <w:numId w:val="1"/>
         </w:numPr>
         <w:spacing w:before="150" w:beforeAutospacing="0" w:after="0" w:afterAutospacing="0" w:line="360" w:lineRule="atLeast"/>
@@ -1967,7 +1967,7 @@
       <w:pPr>
         <w:pStyle w:val="NormalWeb"/>
         <w:numPr>
-          <w:ilvl w:val="1"/>
+          <w:ilvl w:val="2"/>
           <w:numId w:val="1"/>
         </w:numPr>
         <w:spacing w:before="150" w:beforeAutospacing="0" w:after="0" w:afterAutospacing="0" w:line="360" w:lineRule="atLeast"/>
@@ -2031,7 +2031,7 @@
       <w:pPr>
         <w:pStyle w:val="NormalWeb"/>
         <w:numPr>
-          <w:ilvl w:val="1"/>
+          <w:ilvl w:val="2"/>
           <w:numId w:val="1"/>
         </w:numPr>
         <w:spacing w:before="150" w:beforeAutospacing="0" w:after="0" w:afterAutospacing="0" w:line="360" w:lineRule="atLeast"/>
@@ -2110,7 +2110,7 @@
       <w:pPr>
         <w:pStyle w:val="NormalWeb"/>
         <w:numPr>
-          <w:ilvl w:val="1"/>
+          <w:ilvl w:val="2"/>
           <w:numId w:val="1"/>
         </w:numPr>
         <w:spacing w:before="150" w:beforeAutospacing="0" w:after="0" w:afterAutospacing="0" w:line="360" w:lineRule="atLeast"/>
@@ -2135,7 +2135,7 @@
       <w:pPr>
         <w:pStyle w:val="NormalWeb"/>
         <w:numPr>
-          <w:ilvl w:val="1"/>
+          <w:ilvl w:val="2"/>
           <w:numId w:val="1"/>
         </w:numPr>
         <w:spacing w:before="150" w:beforeAutospacing="0" w:after="0" w:afterAutospacing="0" w:line="360" w:lineRule="atLeast"/>
@@ -2171,7 +2171,7 @@
       <w:pPr>
         <w:pStyle w:val="NormalWeb"/>
         <w:numPr>
-          <w:ilvl w:val="1"/>
+          <w:ilvl w:val="2"/>
           <w:numId w:val="1"/>
         </w:numPr>
         <w:spacing w:before="150" w:beforeAutospacing="0" w:after="0" w:afterAutospacing="0" w:line="360" w:lineRule="atLeast"/>
@@ -2207,7 +2207,7 @@
       <w:pPr>
         <w:pStyle w:val="NormalWeb"/>
         <w:numPr>
-          <w:ilvl w:val="1"/>
+          <w:ilvl w:val="2"/>
           <w:numId w:val="1"/>
         </w:numPr>
         <w:spacing w:before="150" w:beforeAutospacing="0" w:after="0" w:afterAutospacing="0" w:line="360" w:lineRule="atLeast"/>
@@ -2271,7 +2271,7 @@
       <w:pPr>
         <w:pStyle w:val="NormalWeb"/>
         <w:numPr>
-          <w:ilvl w:val="1"/>
+          <w:ilvl w:val="2"/>
           <w:numId w:val="1"/>
         </w:numPr>
         <w:spacing w:before="150" w:beforeAutospacing="0" w:after="0" w:afterAutospacing="0" w:line="360" w:lineRule="atLeast"/>
@@ -2296,12 +2296,13 @@
       <w:pPr>
         <w:pStyle w:val="NormalWeb"/>
         <w:numPr>
-          <w:ilvl w:val="1"/>
-          <w:numId w:val="1"/>
-        </w:numPr>
-        <w:spacing w:before="150" w:beforeAutospacing="0" w:after="0" w:afterAutospacing="0" w:line="360" w:lineRule="atLeast"/>
-        <w:rPr>
-          <w:rFonts w:ascii="Roboto" w:hAnsi="Roboto"/>
+          <w:ilvl w:val="2"/>
+          <w:numId w:val="1"/>
+        </w:numPr>
+        <w:spacing w:before="150" w:beforeAutospacing="0" w:after="0" w:afterAutospacing="0" w:line="360" w:lineRule="atLeast"/>
+        <w:rPr>
+          <w:rStyle w:val="HTMLCode"/>
+          <w:rFonts w:ascii="Roboto" w:hAnsi="Roboto" w:cs="Times New Roman"/>
           <w:color w:val="2B2B2B"/>
           <w:sz w:val="30"/>
           <w:szCs w:val="30"/>
@@ -2381,7 +2382,7 @@
       <w:pPr>
         <w:pStyle w:val="NormalWeb"/>
         <w:numPr>
-          <w:ilvl w:val="1"/>
+          <w:ilvl w:val="2"/>
           <w:numId w:val="1"/>
         </w:numPr>
         <w:spacing w:before="150" w:beforeAutospacing="0" w:after="0" w:afterAutospacing="0" w:line="360" w:lineRule="atLeast"/>
@@ -2406,7 +2407,7 @@
       <w:pPr>
         <w:pStyle w:val="NormalWeb"/>
         <w:numPr>
-          <w:ilvl w:val="1"/>
+          <w:ilvl w:val="2"/>
           <w:numId w:val="1"/>
         </w:numPr>
         <w:spacing w:before="150" w:beforeAutospacing="0" w:after="0" w:afterAutospacing="0" w:line="360" w:lineRule="atLeast"/>
@@ -3012,7 +3013,7 @@
         <w:sz w:val="20"/>
       </w:rPr>
     </w:lvl>
-    <w:lvl w:ilvl="2" w:tentative="1">
+    <w:lvl w:ilvl="2">
       <w:start w:val="1"/>
       <w:numFmt w:val="bullet"/>
       <w:lvlText w:val=""/>
@@ -3028,7 +3029,7 @@
         <w:sz w:val="20"/>
       </w:rPr>
     </w:lvl>
-    <w:lvl w:ilvl="3" w:tentative="1">
+    <w:lvl w:ilvl="3">
       <w:start w:val="1"/>
       <w:numFmt w:val="bullet"/>
       <w:lvlText w:val=""/>

</xml_diff>